<commit_message>
SQL Password connection; Update logIteration2
</commit_message>
<xml_diff>
--- a/Iteration2 - Documentation/Iteration 2 - Updated Plan (Changes; Planned vs Actual Time).docx
+++ b/Iteration2 - Documentation/Iteration 2 - Updated Plan (Changes; Planned vs Actual Time).docx
@@ -44,10 +44,16 @@
         <w:t>big stories, we had to add a big story to represent the client’s requests, as required in this iteration.</w:t>
       </w:r>
       <w:r>
-        <w:t xml:space="preserve"> Since we originally had 3 big stories we simply added another one as 4 big stories are fine for one iteration</w:t>
-      </w:r>
-      <w:r>
-        <w:t>, but we also changed priorities as needed (since the client’s request should have high priority)</w:t>
+        <w:t xml:space="preserve"> Since we originally had 3 big stories </w:t>
+      </w:r>
+      <w:r>
+        <w:t xml:space="preserve">planned in Iteration2, </w:t>
+      </w:r>
+      <w:r>
+        <w:t>we simply added another one as 4 big stories are fine for one iteration</w:t>
+      </w:r>
+      <w:r>
+        <w:t>, but we changed priorities as needed (since the client’s request should have high priority)</w:t>
       </w:r>
       <w:r>
         <w:t>.</w:t>
@@ -65,7 +71,15 @@
         <w:t>Add/Record Order to a Patient’s Purchase History</w:t>
       </w:r>
       <w:r>
-        <w:t>” in Iteration 2, we thought it was important to separate this story and the big story “View Patient/Customer Purchase History” into different iterations. This is because we realized that the “View Patient/Customer Purchase History” is directly related to and based off of the “</w:t>
+        <w:t xml:space="preserve">” in Iteration 2, we thought it was important to separate this story and the big story “View Patient/Customer Purchase History” into different iterations. This is because we realized that the “View Patient/Customer Purchase History” is directly related to and based </w:t>
+      </w:r>
+      <w:proofErr w:type="gramStart"/>
+      <w:r>
+        <w:t>off of</w:t>
+      </w:r>
+      <w:proofErr w:type="gramEnd"/>
+      <w:r>
+        <w:t xml:space="preserve"> the “</w:t>
       </w:r>
       <w:r>
         <w:t>Add/Record Order to a Patient’s Purchase History</w:t>

</xml_diff>